<commit_message>
Refactored file output to use writer adapter OutputWriter
- Console writer implementation as default
- no Eclipse Java or JSweet errors remaining
</commit_message>
<xml_diff>
--- a/EventsExample Changes.docx
+++ b/EventsExample Changes.docx
@@ -175,38 +175,133 @@
           <w:ilvl w:val="0"/>
           <w:numId w:val="2"/>
         </w:numPr>
+        <w:rPr>
+          <w:lang w:val="en-US"/>
+        </w:rPr>
       </w:pPr>
       <w:proofErr w:type="spellStart"/>
       <w:proofErr w:type="gramStart"/>
       <w:r>
+        <w:rPr>
+          <w:lang w:val="en-US"/>
+        </w:rPr>
         <w:t>Java.lang.</w:t>
       </w:r>
       <w:r>
+        <w:rPr>
+          <w:lang w:val="en-US"/>
+        </w:rPr>
         <w:t>System</w:t>
       </w:r>
       <w:proofErr w:type="spellEnd"/>
       <w:proofErr w:type="gramEnd"/>
       <w:r>
+        <w:rPr>
+          <w:lang w:val="en-US"/>
+        </w:rPr>
         <w:t xml:space="preserve"> -&gt; </w:t>
       </w:r>
       <w:proofErr w:type="spellStart"/>
       <w:r>
-        <w:t>def.S</w:t>
-      </w:r>
-      <w:r>
-        <w:t>ystem</w:t>
-      </w:r>
-      <w:proofErr w:type="spellEnd"/>
-      <w:r>
-        <w:t xml:space="preserve"> (für </w:t>
-      </w:r>
-      <w:proofErr w:type="spellStart"/>
-      <w:r>
+        <w:rPr>
+          <w:lang w:val="en-US"/>
+        </w:rPr>
+        <w:t>def.System</w:t>
+      </w:r>
+      <w:proofErr w:type="spellEnd"/>
+      <w:r>
+        <w:rPr>
+          <w:lang w:val="en-US"/>
+        </w:rPr>
+        <w:t xml:space="preserve"> (</w:t>
+      </w:r>
+      <w:proofErr w:type="spellStart"/>
+      <w:r>
+        <w:rPr>
+          <w:lang w:val="en-US"/>
+        </w:rPr>
+        <w:t>für</w:t>
+      </w:r>
+      <w:proofErr w:type="spellEnd"/>
+      <w:r>
+        <w:rPr>
+          <w:lang w:val="en-US"/>
+        </w:rPr>
+        <w:t xml:space="preserve"> </w:t>
+      </w:r>
+      <w:proofErr w:type="spellStart"/>
+      <w:r>
+        <w:rPr>
+          <w:lang w:val="en-US"/>
+        </w:rPr>
         <w:t>nanoTime</w:t>
       </w:r>
       <w:proofErr w:type="spellEnd"/>
       <w:r>
-        <w:t>())</w:t>
+        <w:rPr>
+          <w:lang w:val="en-US"/>
+        </w:rPr>
+        <w:t>()</w:t>
+      </w:r>
+      <w:r>
+        <w:rPr>
+          <w:lang w:val="en-US"/>
+        </w:rPr>
+        <w:t xml:space="preserve">, </w:t>
+      </w:r>
+      <w:proofErr w:type="spellStart"/>
+      <w:r>
+        <w:rPr>
+          <w:lang w:val="en-US"/>
+        </w:rPr>
+        <w:t>currentTimeMillis</w:t>
+      </w:r>
+      <w:proofErr w:type="spellEnd"/>
+      <w:r>
+        <w:rPr>
+          <w:lang w:val="en-US"/>
+        </w:rPr>
+        <w:t xml:space="preserve">(), </w:t>
+      </w:r>
+      <w:proofErr w:type="spellStart"/>
+      <w:r>
+        <w:rPr>
+          <w:lang w:val="en-US"/>
+        </w:rPr>
+        <w:t>getProperty</w:t>
+      </w:r>
+      <w:proofErr w:type="spellEnd"/>
+      <w:r>
+        <w:rPr>
+          <w:lang w:val="en-US"/>
+        </w:rPr>
+        <w:t>(“</w:t>
+      </w:r>
+      <w:proofErr w:type="spellStart"/>
+      <w:r>
+        <w:rPr>
+          <w:lang w:val="en-US"/>
+        </w:rPr>
+        <w:t>line.separator</w:t>
+      </w:r>
+      <w:proofErr w:type="spellEnd"/>
+      <w:r>
+        <w:rPr>
+          <w:lang w:val="en-US"/>
+        </w:rPr>
+        <w:t>”</w:t>
+      </w:r>
+      <w:r>
+        <w:rPr>
+          <w:lang w:val="en-US"/>
+        </w:rPr>
+        <w:t>)</w:t>
+      </w:r>
+      <w:r>
+        <w:rPr>
+          <w:lang w:val="en-US"/>
+        </w:rPr>
+        <w:t>)</w:t>
       </w:r>
     </w:p>
     <w:p>
@@ -3527,20 +3622,114 @@
         <w:rPr>
           <w:lang w:val="en-US"/>
         </w:rPr>
-        <w:t>:</w:t>
-      </w:r>
+        <w:t xml:space="preserve">: </w:t>
+      </w:r>
+      <w:r>
+        <w:rPr>
+          <w:lang w:val="en-US"/>
+        </w:rPr>
+        <w:t xml:space="preserve">Import von Date </w:t>
+      </w:r>
+      <w:proofErr w:type="spellStart"/>
+      <w:r>
+        <w:rPr>
+          <w:lang w:val="en-US"/>
+        </w:rPr>
+        <w:t>statt</w:t>
+      </w:r>
+      <w:proofErr w:type="spellEnd"/>
+      <w:r>
+        <w:rPr>
+          <w:lang w:val="en-US"/>
+        </w:rPr>
+        <w:t xml:space="preserve"> fully qualified nam</w:t>
+      </w:r>
+      <w:r>
+        <w:rPr>
+          <w:lang w:val="en-US"/>
+        </w:rPr>
+        <w:t xml:space="preserve">e in </w:t>
+      </w:r>
+      <w:proofErr w:type="gramStart"/>
+      <w:r>
+        <w:rPr>
+          <w:lang w:val="en-US"/>
+        </w:rPr>
+        <w:t>close(</w:t>
+      </w:r>
+      <w:proofErr w:type="gramEnd"/>
+      <w:r>
+        <w:rPr>
+          <w:lang w:val="en-US"/>
+        </w:rPr>
+        <w:t>) [JSWEET]</w:t>
+      </w:r>
+    </w:p>
+    <w:p>
+      <w:pPr>
+        <w:pStyle w:val="Listenabsatz"/>
+        <w:numPr>
+          <w:ilvl w:val="0"/>
+          <w:numId w:val="3"/>
+        </w:numPr>
+        <w:rPr>
+          <w:lang w:val="en-US"/>
+        </w:rPr>
+      </w:pPr>
+      <w:r>
+        <w:rPr>
+          <w:lang w:val="en-US"/>
+        </w:rPr>
+        <w:t>Report.</w:t>
+      </w:r>
+      <w:r>
+        <w:rPr>
+          <w:lang w:val="en-US"/>
+        </w:rPr>
+        <w:t>html</w:t>
+      </w:r>
+      <w:proofErr w:type="gramStart"/>
+      <w:r>
+        <w:rPr>
+          <w:lang w:val="en-US"/>
+        </w:rPr>
+        <w:t>5.AbstractChartDataTable</w:t>
+      </w:r>
+      <w:proofErr w:type="gramEnd"/>
+      <w:r>
+        <w:rPr>
+          <w:lang w:val="en-US"/>
+        </w:rPr>
+        <w:t xml:space="preserve">: </w:t>
+      </w:r>
+      <w:proofErr w:type="spellStart"/>
+      <w:r>
+        <w:rPr>
+          <w:lang w:val="en-US"/>
+        </w:rPr>
+        <w:t>Hardgecoded</w:t>
+      </w:r>
+      <w:proofErr w:type="spellEnd"/>
+      <w:r>
+        <w:rPr>
+          <w:lang w:val="en-US"/>
+        </w:rPr>
+        <w:t xml:space="preserve"> (1d/0d) </w:t>
+      </w:r>
+      <w:proofErr w:type="spellStart"/>
+      <w:r>
+        <w:rPr>
+          <w:lang w:val="en-US"/>
+        </w:rPr>
+        <w:t>verwendet</w:t>
+      </w:r>
+      <w:proofErr w:type="spellEnd"/>
       <w:r>
         <w:rPr>
           <w:lang w:val="en-US"/>
         </w:rPr>
         <w:t xml:space="preserve"> </w:t>
       </w:r>
-      <w:r>
-        <w:rPr>
-          <w:lang w:val="en-US"/>
-        </w:rPr>
-        <w:t xml:space="preserve">Import von Date </w:t>
-      </w:r>
       <w:proofErr w:type="spellStart"/>
       <w:r>
         <w:rPr>
@@ -3553,27 +3742,115 @@
         <w:rPr>
           <w:lang w:val="en-US"/>
         </w:rPr>
-        <w:t xml:space="preserve"> fully qualified nam</w:t>
-      </w:r>
-      <w:r>
-        <w:rPr>
-          <w:lang w:val="en-US"/>
-        </w:rPr>
-        <w:t xml:space="preserve">e in </w:t>
+        <w:t xml:space="preserve"> </w:t>
+      </w:r>
+      <w:proofErr w:type="spellStart"/>
+      <w:r>
+        <w:rPr>
+          <w:lang w:val="en-US"/>
+        </w:rPr>
+        <w:t>Double.POSITIVE_INFINITY</w:t>
+      </w:r>
+      <w:proofErr w:type="spellEnd"/>
+      <w:r>
+        <w:rPr>
+          <w:lang w:val="en-US"/>
+        </w:rPr>
+        <w:t xml:space="preserve"> in </w:t>
+      </w:r>
+      <w:proofErr w:type="spellStart"/>
+      <w:r>
+        <w:rPr>
+          <w:lang w:val="en-US"/>
+        </w:rPr>
+        <w:t>getHighestDataValue</w:t>
+      </w:r>
+      <w:proofErr w:type="spellEnd"/>
+      <w:r>
+        <w:rPr>
+          <w:lang w:val="en-US"/>
+        </w:rPr>
+        <w:t>() [JSWEET]</w:t>
+      </w:r>
+    </w:p>
+    <w:p>
+      <w:pPr>
+        <w:pStyle w:val="Listenabsatz"/>
+        <w:numPr>
+          <w:ilvl w:val="0"/>
+          <w:numId w:val="3"/>
+        </w:numPr>
+        <w:rPr>
+          <w:lang w:val="en-US"/>
+        </w:rPr>
+      </w:pPr>
+      <w:r>
+        <w:rPr>
+          <w:lang w:val="en-US"/>
+        </w:rPr>
+        <w:t>Report.html</w:t>
       </w:r>
       <w:proofErr w:type="gramStart"/>
       <w:r>
         <w:rPr>
           <w:lang w:val="en-US"/>
         </w:rPr>
-        <w:t>close(</w:t>
+        <w:t>5.AbstractChartDataTable</w:t>
       </w:r>
       <w:proofErr w:type="gramEnd"/>
       <w:r>
         <w:rPr>
           <w:lang w:val="en-US"/>
         </w:rPr>
-        <w:t>) [JSWEET]</w:t>
+        <w:t xml:space="preserve">: </w:t>
+      </w:r>
+      <w:proofErr w:type="spellStart"/>
+      <w:r>
+        <w:rPr>
+          <w:lang w:val="en-US"/>
+        </w:rPr>
+        <w:t>NumberValueHelper</w:t>
+      </w:r>
+      <w:proofErr w:type="spellEnd"/>
+      <w:r>
+        <w:rPr>
+          <w:lang w:val="en-US"/>
+        </w:rPr>
+        <w:t xml:space="preserve"> </w:t>
+      </w:r>
+      <w:proofErr w:type="spellStart"/>
+      <w:r>
+        <w:rPr>
+          <w:lang w:val="en-US"/>
+        </w:rPr>
+        <w:t>statt</w:t>
+      </w:r>
+      <w:proofErr w:type="spellEnd"/>
+      <w:r>
+        <w:rPr>
+          <w:lang w:val="en-US"/>
+        </w:rPr>
+        <w:t xml:space="preserve"> </w:t>
+      </w:r>
+      <w:proofErr w:type="spellStart"/>
+      <w:r>
+        <w:rPr>
+          <w:lang w:val="en-US"/>
+        </w:rPr>
+        <w:t>Number</w:t>
+      </w:r>
+      <w:r>
+        <w:rPr>
+          <w:lang w:val="en-US"/>
+        </w:rPr>
+        <w:t>.double</w:t>
+      </w:r>
+      <w:proofErr w:type="spellEnd"/>
+      <w:r>
+        <w:rPr>
+          <w:lang w:val="en-US"/>
+        </w:rPr>
+        <w:t xml:space="preserve"> in getHighestDataValue() [JSWEET]</w:t>
       </w:r>
     </w:p>
     <w:p>
@@ -3587,193 +3864,261 @@
           <w:lang w:val="en-US"/>
         </w:rPr>
       </w:pPr>
-      <w:r>
-        <w:rPr>
-          <w:lang w:val="en-US"/>
-        </w:rPr>
-        <w:t>Report.</w:t>
-      </w:r>
-      <w:r>
-        <w:rPr>
-          <w:lang w:val="en-US"/>
-        </w:rPr>
-        <w:t>html</w:t>
-      </w:r>
+      <w:proofErr w:type="spellStart"/>
+      <w:r>
+        <w:rPr>
+          <w:lang w:val="en-US"/>
+        </w:rPr>
+        <w:t>Report.FileOutput</w:t>
+      </w:r>
+      <w:proofErr w:type="spellEnd"/>
+      <w:r>
+        <w:rPr>
+          <w:lang w:val="en-US"/>
+        </w:rPr>
+        <w:t xml:space="preserve">: </w:t>
+      </w:r>
+      <w:proofErr w:type="spellStart"/>
       <w:proofErr w:type="gramStart"/>
       <w:r>
         <w:rPr>
           <w:lang w:val="en-US"/>
         </w:rPr>
-        <w:t>5.AbstractChartDataTable</w:t>
-      </w:r>
+        <w:t>def.System</w:t>
+      </w:r>
+      <w:proofErr w:type="spellEnd"/>
       <w:proofErr w:type="gramEnd"/>
       <w:r>
         <w:rPr>
           <w:lang w:val="en-US"/>
         </w:rPr>
+        <w:t xml:space="preserve"> </w:t>
+      </w:r>
+      <w:proofErr w:type="spellStart"/>
+      <w:r>
+        <w:rPr>
+          <w:lang w:val="en-US"/>
+        </w:rPr>
+        <w:t>für</w:t>
+      </w:r>
+      <w:proofErr w:type="spellEnd"/>
+      <w:r>
+        <w:rPr>
+          <w:lang w:val="en-US"/>
+        </w:rPr>
+        <w:t xml:space="preserve"> </w:t>
+      </w:r>
+      <w:proofErr w:type="spellStart"/>
+      <w:r>
+        <w:rPr>
+          <w:lang w:val="en-US"/>
+        </w:rPr>
+        <w:t>getProperty</w:t>
+      </w:r>
+      <w:proofErr w:type="spellEnd"/>
+      <w:r>
+        <w:rPr>
+          <w:lang w:val="en-US"/>
+        </w:rPr>
+        <w:t>(„</w:t>
+      </w:r>
+      <w:proofErr w:type="spellStart"/>
+      <w:r>
+        <w:rPr>
+          <w:lang w:val="en-US"/>
+        </w:rPr>
+        <w:t>line.separator</w:t>
+      </w:r>
+      <w:proofErr w:type="spellEnd"/>
+      <w:r>
+        <w:rPr>
+          <w:lang w:val="en-US"/>
+        </w:rPr>
+        <w:t>“)</w:t>
+      </w:r>
+      <w:r>
+        <w:rPr>
+          <w:lang w:val="en-US"/>
+        </w:rPr>
+        <w:t xml:space="preserve"> [J</w:t>
+      </w:r>
+      <w:r>
+        <w:rPr>
+          <w:lang w:val="en-US"/>
+        </w:rPr>
+        <w:t>SWEET</w:t>
+      </w:r>
+      <w:r>
+        <w:rPr>
+          <w:lang w:val="en-US"/>
+        </w:rPr>
+        <w:t>]</w:t>
+      </w:r>
+    </w:p>
+    <w:p>
+      <w:pPr>
+        <w:pStyle w:val="Listenabsatz"/>
+        <w:numPr>
+          <w:ilvl w:val="0"/>
+          <w:numId w:val="3"/>
+        </w:numPr>
+      </w:pPr>
+      <w:proofErr w:type="spellStart"/>
+      <w:r>
+        <w:t>Report.FileOutput</w:t>
+      </w:r>
+      <w:proofErr w:type="spellEnd"/>
+      <w:r>
         <w:t xml:space="preserve">: </w:t>
       </w:r>
       <w:proofErr w:type="spellStart"/>
       <w:r>
-        <w:rPr>
-          <w:lang w:val="en-US"/>
-        </w:rPr>
-        <w:t>Hardgecoded</w:t>
-      </w:r>
-      <w:proofErr w:type="spellEnd"/>
-      <w:r>
-        <w:rPr>
-          <w:lang w:val="en-US"/>
-        </w:rPr>
-        <w:t xml:space="preserve"> (1d/0d) </w:t>
-      </w:r>
-      <w:proofErr w:type="spellStart"/>
-      <w:r>
-        <w:rPr>
-          <w:lang w:val="en-US"/>
-        </w:rPr>
-        <w:t>verwendet</w:t>
-      </w:r>
-      <w:proofErr w:type="spellEnd"/>
-      <w:r>
-        <w:rPr>
-          <w:lang w:val="en-US"/>
-        </w:rPr>
-        <w:t xml:space="preserve"> </w:t>
-      </w:r>
-      <w:proofErr w:type="spellStart"/>
-      <w:r>
-        <w:rPr>
-          <w:lang w:val="en-US"/>
-        </w:rPr>
-        <w:t>statt</w:t>
-      </w:r>
-      <w:proofErr w:type="spellEnd"/>
-      <w:r>
-        <w:rPr>
-          <w:lang w:val="en-US"/>
-        </w:rPr>
-        <w:t xml:space="preserve"> </w:t>
-      </w:r>
-      <w:proofErr w:type="spellStart"/>
-      <w:r>
-        <w:rPr>
-          <w:lang w:val="en-US"/>
-        </w:rPr>
-        <w:t>Double.POSITIVE_INFINITY</w:t>
-      </w:r>
-      <w:proofErr w:type="spellEnd"/>
-      <w:r>
-        <w:rPr>
-          <w:lang w:val="en-US"/>
-        </w:rPr>
-        <w:t xml:space="preserve"> in </w:t>
-      </w:r>
-      <w:proofErr w:type="spellStart"/>
-      <w:r>
-        <w:rPr>
-          <w:lang w:val="en-US"/>
-        </w:rPr>
-        <w:t>getHighestDataValue</w:t>
-      </w:r>
-      <w:proofErr w:type="spellEnd"/>
-      <w:r>
-        <w:rPr>
-          <w:lang w:val="en-US"/>
-        </w:rPr>
-        <w:t>() [JSWEET]</w:t>
-      </w:r>
-    </w:p>
-    <w:p>
-      <w:pPr>
-        <w:pStyle w:val="Listenabsatz"/>
-        <w:numPr>
-          <w:ilvl w:val="0"/>
+        <w:t>BufferedWriter</w:t>
+      </w:r>
+      <w:proofErr w:type="spellEnd"/>
+      <w:r>
+        <w:t xml:space="preserve"> entfernt, Writer durch </w:t>
+      </w:r>
+      <w:proofErr w:type="spellStart"/>
+      <w:proofErr w:type="gramStart"/>
+      <w:r>
+        <w:t>def.OutputWriter</w:t>
+      </w:r>
+      <w:proofErr w:type="spellEnd"/>
+      <w:proofErr w:type="gramEnd"/>
+      <w:r>
+        <w:t xml:space="preserve"> e</w:t>
+      </w:r>
+      <w:r>
+        <w:t>rsetzt</w:t>
+      </w:r>
+      <w:r>
+        <w:t xml:space="preserve"> [FILE]</w:t>
+      </w:r>
+    </w:p>
+    <w:p>
+      <w:pPr>
+        <w:pStyle w:val="Listenabsatz"/>
+        <w:numPr>
+          <w:ilvl w:val="1"/>
           <w:numId w:val="3"/>
         </w:numPr>
-        <w:rPr>
-          <w:lang w:val="en-US"/>
-        </w:rPr>
-      </w:pPr>
-      <w:r>
-        <w:rPr>
-          <w:lang w:val="en-US"/>
-        </w:rPr>
-        <w:t>Report.html5.AbstractChartDataTable:</w:t>
-      </w:r>
-      <w:r>
-        <w:rPr>
-          <w:lang w:val="en-US"/>
-        </w:rPr>
-        <w:t xml:space="preserve"> </w:t>
-      </w:r>
-      <w:proofErr w:type="spellStart"/>
-      <w:r>
-        <w:rPr>
-          <w:lang w:val="en-US"/>
-        </w:rPr>
-        <w:t>NumberValueHelper</w:t>
-      </w:r>
-      <w:proofErr w:type="spellEnd"/>
-      <w:r>
-        <w:rPr>
-          <w:lang w:val="en-US"/>
-        </w:rPr>
-        <w:t xml:space="preserve"> </w:t>
-      </w:r>
-      <w:proofErr w:type="spellStart"/>
-      <w:r>
-        <w:rPr>
-          <w:lang w:val="en-US"/>
-        </w:rPr>
-        <w:t>statt</w:t>
-      </w:r>
-      <w:proofErr w:type="spellEnd"/>
-      <w:r>
-        <w:rPr>
-          <w:lang w:val="en-US"/>
-        </w:rPr>
-        <w:t xml:space="preserve"> </w:t>
-      </w:r>
-      <w:proofErr w:type="spellStart"/>
-      <w:r>
-        <w:rPr>
-          <w:lang w:val="en-US"/>
-        </w:rPr>
-        <w:t>Number</w:t>
-      </w:r>
-      <w:r>
-        <w:rPr>
-          <w:lang w:val="en-US"/>
-        </w:rPr>
-        <w:t>.double</w:t>
-      </w:r>
-      <w:proofErr w:type="spellEnd"/>
-      <w:r>
-        <w:rPr>
-          <w:lang w:val="en-US"/>
-        </w:rPr>
-        <w:t xml:space="preserve"> </w:t>
-      </w:r>
-      <w:r>
-        <w:rPr>
-          <w:lang w:val="en-US"/>
-        </w:rPr>
-        <w:t>in getHighestDataValue</w:t>
-      </w:r>
-      <w:r>
-        <w:rPr>
-          <w:lang w:val="en-US"/>
-        </w:rPr>
-        <w:t>()</w:t>
+      </w:pPr>
+      <w:r>
+        <w:t>Aufrufe zu JDK-</w:t>
+      </w:r>
+      <w:proofErr w:type="spellStart"/>
+      <w:r>
+        <w:t>Writern</w:t>
+      </w:r>
+      <w:proofErr w:type="spellEnd"/>
+      <w:r>
+        <w:t xml:space="preserve"> müssen über </w:t>
+      </w:r>
+      <w:proofErr w:type="spellStart"/>
+      <w:r>
+        <w:t>OutputWriter</w:t>
+      </w:r>
+      <w:proofErr w:type="spellEnd"/>
+      <w:r>
+        <w:t xml:space="preserve"> weitergeleitet werden, Unterklasse von </w:t>
+      </w:r>
+      <w:proofErr w:type="spellStart"/>
+      <w:r>
+        <w:t>OutputWriter</w:t>
+      </w:r>
+      <w:proofErr w:type="spellEnd"/>
+      <w:r>
+        <w:t xml:space="preserve"> implementieren</w:t>
+      </w:r>
+    </w:p>
+    <w:p>
+      <w:pPr>
+        <w:pStyle w:val="Listenabsatz"/>
+        <w:numPr>
+          <w:ilvl w:val="1"/>
+          <w:numId w:val="3"/>
+        </w:numPr>
+      </w:pPr>
+      <w:r>
+        <w:t xml:space="preserve">Zu Testzwecken </w:t>
+      </w:r>
+      <w:proofErr w:type="spellStart"/>
+      <w:r>
+        <w:t>ConsoleOutputWriter</w:t>
+      </w:r>
+      <w:proofErr w:type="spellEnd"/>
+    </w:p>
+    <w:p>
+      <w:pPr>
+        <w:pStyle w:val="Listenabsatz"/>
+        <w:numPr>
+          <w:ilvl w:val="1"/>
+          <w:numId w:val="3"/>
+        </w:numPr>
+      </w:pPr>
+      <w:r>
+        <w:t>Änderung des Standard-</w:t>
+      </w:r>
+      <w:proofErr w:type="spellStart"/>
+      <w:r>
+        <w:t>OutputWriters</w:t>
+      </w:r>
+      <w:proofErr w:type="spellEnd"/>
+      <w:r>
+        <w:t xml:space="preserve"> zu </w:t>
+      </w:r>
+      <w:proofErr w:type="spellStart"/>
+      <w:r>
+        <w:t>ConsoleOutputWriter</w:t>
+      </w:r>
+      <w:proofErr w:type="spellEnd"/>
+      <w:r>
+        <w:t xml:space="preserve"> in NORMAL_FILE_ACCESS</w:t>
       </w:r>
       <w:bookmarkStart w:id="0" w:name="_GoBack"/>
       <w:bookmarkEnd w:id="0"/>
-      <w:r>
-        <w:rPr>
-          <w:lang w:val="en-US"/>
-        </w:rPr>
-        <w:t xml:space="preserve"> [JSWEET]</w:t>
+    </w:p>
+    <w:p>
+      <w:pPr>
+        <w:pStyle w:val="Listenabsatz"/>
+        <w:numPr>
+          <w:ilvl w:val="0"/>
+          <w:numId w:val="3"/>
+        </w:numPr>
+      </w:pPr>
+      <w:proofErr w:type="spellStart"/>
+      <w:r>
+        <w:t>Report.FileSystemAccess</w:t>
+      </w:r>
+      <w:proofErr w:type="spellEnd"/>
+      <w:r>
+        <w:t xml:space="preserve">: </w:t>
+      </w:r>
+      <w:proofErr w:type="spellStart"/>
+      <w:r>
+        <w:t>OutputWriter</w:t>
+      </w:r>
+      <w:proofErr w:type="spellEnd"/>
+      <w:r>
+        <w:t xml:space="preserve"> als Rückgabewert [FILE]</w:t>
+      </w:r>
+    </w:p>
+    <w:p>
+      <w:pPr>
+        <w:pStyle w:val="Listenabsatz"/>
+        <w:numPr>
+          <w:ilvl w:val="0"/>
+          <w:numId w:val="3"/>
+        </w:numPr>
+      </w:pPr>
+      <w:proofErr w:type="spellStart"/>
+      <w:r>
+        <w:t>Def.ConsoleOutputWriter</w:t>
+      </w:r>
+      <w:proofErr w:type="spellEnd"/>
+      <w:r>
+        <w:t>: Neue Klasse zum Schreiben des Outputs in die Konsole</w:t>
       </w:r>
     </w:p>
     <w:sectPr>

</xml_diff>

<commit_message>
Added EventsExample execution html
- fixed bugged generation of candy calls (editedJS)
- misc. refactorings
</commit_message>
<xml_diff>
--- a/EventsExample Changes.docx
+++ b/EventsExample Changes.docx
@@ -4076,49 +4076,129 @@
       <w:r>
         <w:t xml:space="preserve"> in NORMAL_FILE_ACCESS</w:t>
       </w:r>
+    </w:p>
+    <w:p>
+      <w:pPr>
+        <w:pStyle w:val="Listenabsatz"/>
+        <w:numPr>
+          <w:ilvl w:val="0"/>
+          <w:numId w:val="3"/>
+        </w:numPr>
+      </w:pPr>
+      <w:proofErr w:type="spellStart"/>
+      <w:r>
+        <w:t>Report.FileSystemAccess</w:t>
+      </w:r>
+      <w:proofErr w:type="spellEnd"/>
+      <w:r>
+        <w:t xml:space="preserve">: </w:t>
+      </w:r>
+      <w:proofErr w:type="spellStart"/>
+      <w:r>
+        <w:t>OutputWriter</w:t>
+      </w:r>
+      <w:proofErr w:type="spellEnd"/>
+      <w:r>
+        <w:t xml:space="preserve"> als Rückgabewert [FILE]</w:t>
+      </w:r>
+    </w:p>
+    <w:p>
+      <w:pPr>
+        <w:pStyle w:val="Listenabsatz"/>
+        <w:numPr>
+          <w:ilvl w:val="0"/>
+          <w:numId w:val="3"/>
+        </w:numPr>
+      </w:pPr>
+      <w:proofErr w:type="spellStart"/>
+      <w:r>
+        <w:t>Def.ConsoleOutputWriter</w:t>
+      </w:r>
+      <w:proofErr w:type="spellEnd"/>
+      <w:r>
+        <w:t>: Neue Klasse zum Schreiben des Outputs in die Konsole</w:t>
+      </w:r>
+    </w:p>
+    <w:p>
+      <w:pPr>
+        <w:pStyle w:val="Listenabsatz"/>
+        <w:numPr>
+          <w:ilvl w:val="0"/>
+          <w:numId w:val="3"/>
+        </w:numPr>
+        <w:rPr>
+          <w:lang w:val="en-US"/>
+        </w:rPr>
+      </w:pPr>
+      <w:proofErr w:type="spellStart"/>
+      <w:r>
+        <w:rPr>
+          <w:lang w:val="en-US"/>
+        </w:rPr>
+        <w:t>Simulator.SingleUnitTimeFormatter</w:t>
+      </w:r>
+      <w:proofErr w:type="spellEnd"/>
+      <w:r>
+        <w:rPr>
+          <w:lang w:val="en-US"/>
+        </w:rPr>
+        <w:t xml:space="preserve">: Locale von </w:t>
+      </w:r>
+      <w:proofErr w:type="spellStart"/>
+      <w:r>
+        <w:rPr>
+          <w:lang w:val="en-US"/>
+        </w:rPr>
+        <w:t>toLowerCase</w:t>
+      </w:r>
+      <w:proofErr w:type="spellEnd"/>
+      <w:r>
+        <w:rPr>
+          <w:lang w:val="en-US"/>
+        </w:rPr>
+        <w:t>(</w:t>
+      </w:r>
+      <w:r>
+        <w:rPr>
+          <w:lang w:val="en-US"/>
+        </w:rPr>
+        <w:t xml:space="preserve">) in </w:t>
+      </w:r>
+      <w:proofErr w:type="spellStart"/>
+      <w:r>
+        <w:rPr>
+          <w:lang w:val="en-US"/>
+        </w:rPr>
+        <w:t>getUnit</w:t>
+      </w:r>
+      <w:proofErr w:type="spellEnd"/>
+      <w:r>
+        <w:rPr>
+          <w:lang w:val="en-US"/>
+        </w:rPr>
+        <w:t xml:space="preserve"> </w:t>
+      </w:r>
+      <w:proofErr w:type="spellStart"/>
+      <w:r>
+        <w:rPr>
+          <w:lang w:val="en-US"/>
+        </w:rPr>
+        <w:t>entfernt</w:t>
+      </w:r>
+      <w:proofErr w:type="spellEnd"/>
+      <w:r>
+        <w:rPr>
+          <w:lang w:val="en-US"/>
+        </w:rPr>
+        <w:t xml:space="preserve"> [JSWEET</w:t>
+      </w:r>
       <w:bookmarkStart w:id="0" w:name="_GoBack"/>
       <w:bookmarkEnd w:id="0"/>
-    </w:p>
-    <w:p>
-      <w:pPr>
-        <w:pStyle w:val="Listenabsatz"/>
-        <w:numPr>
-          <w:ilvl w:val="0"/>
-          <w:numId w:val="3"/>
-        </w:numPr>
-      </w:pPr>
-      <w:proofErr w:type="spellStart"/>
-      <w:r>
-        <w:t>Report.FileSystemAccess</w:t>
-      </w:r>
-      <w:proofErr w:type="spellEnd"/>
-      <w:r>
-        <w:t xml:space="preserve">: </w:t>
-      </w:r>
-      <w:proofErr w:type="spellStart"/>
-      <w:r>
-        <w:t>OutputWriter</w:t>
-      </w:r>
-      <w:proofErr w:type="spellEnd"/>
-      <w:r>
-        <w:t xml:space="preserve"> als Rückgabewert [FILE]</w:t>
-      </w:r>
-    </w:p>
-    <w:p>
-      <w:pPr>
-        <w:pStyle w:val="Listenabsatz"/>
-        <w:numPr>
-          <w:ilvl w:val="0"/>
-          <w:numId w:val="3"/>
-        </w:numPr>
-      </w:pPr>
-      <w:proofErr w:type="spellStart"/>
-      <w:r>
-        <w:t>Def.ConsoleOutputWriter</w:t>
-      </w:r>
-      <w:proofErr w:type="spellEnd"/>
-      <w:r>
-        <w:t>: Neue Klasse zum Schreiben des Outputs in die Konsole</w:t>
+      <w:r>
+        <w:rPr>
+          <w:lang w:val="en-US"/>
+        </w:rPr>
+        <w:t>]</w:t>
       </w:r>
     </w:p>
     <w:sectPr>

</xml_diff>